<commit_message>
Report for game engine done
</commit_message>
<xml_diff>
--- a/03c - Spike - Game Engine Analysis/COS30031 Spike03 Engine report.docx
+++ b/03c - Spike - Game Engine Analysis/COS30031 Spike03 Engine report.docx
@@ -20,6 +20,571 @@
       </w:r>
       <w:r>
         <w:t xml:space="preserve"> report</w:t>
+      </w:r>
+      <w:r>
+        <w:t xml:space="preserve"> – GODOT</w:t>
+      </w:r>
+    </w:p>
+    <w:p/>
+    <w:p>
+      <w:pPr>
+        <w:pStyle w:val="Heading2"/>
+      </w:pPr>
+      <w:r>
+        <w:t>Features</w:t>
+      </w:r>
+    </w:p>
+    <w:p>
+      <w:pPr>
+        <w:pStyle w:val="ListParagraph"/>
+        <w:numPr>
+          <w:ilvl w:val="0"/>
+          <w:numId w:val="3"/>
+        </w:numPr>
+      </w:pPr>
+      <w:r>
+        <w:t>Specialised 2D workflow for games and apps</w:t>
+      </w:r>
+    </w:p>
+    <w:p>
+      <w:pPr>
+        <w:pStyle w:val="ListParagraph"/>
+        <w:numPr>
+          <w:ilvl w:val="1"/>
+          <w:numId w:val="3"/>
+        </w:numPr>
+      </w:pPr>
+      <w:r>
+        <w:t>Real 2D and pixel-based unit system (no worrying about z axis)</w:t>
+      </w:r>
+    </w:p>
+    <w:p>
+      <w:pPr>
+        <w:pStyle w:val="ListParagraph"/>
+        <w:numPr>
+          <w:ilvl w:val="1"/>
+          <w:numId w:val="3"/>
+        </w:numPr>
+      </w:pPr>
+      <w:r>
+        <w:t>Tile map editor</w:t>
+      </w:r>
+    </w:p>
+    <w:p>
+      <w:pPr>
+        <w:pStyle w:val="ListParagraph"/>
+        <w:numPr>
+          <w:ilvl w:val="1"/>
+          <w:numId w:val="3"/>
+        </w:numPr>
+      </w:pPr>
+      <w:r>
+        <w:t>Flexible GUI system (The editor itself is an example)</w:t>
+      </w:r>
+    </w:p>
+    <w:p>
+      <w:r>
+        <w:drawing>
+          <wp:inline distT="0" distB="0" distL="0" distR="0" wp14:anchorId="4A428B3D" wp14:editId="2D53C43B">
+            <wp:extent cx="2619375" cy="1220595"/>
+            <wp:effectExtent l="0" t="0" r="0" b="0"/>
+            <wp:docPr id="1868481331" name="Picture 1" descr="A screenshot of a computer&#10;&#10;Description automatically generated"/>
+            <wp:cNvGraphicFramePr>
+              <a:graphicFrameLocks xmlns:a="http://schemas.openxmlformats.org/drawingml/2006/main" noChangeAspect="1"/>
+            </wp:cNvGraphicFramePr>
+            <a:graphic xmlns:a="http://schemas.openxmlformats.org/drawingml/2006/main">
+              <a:graphicData uri="http://schemas.openxmlformats.org/drawingml/2006/picture">
+                <pic:pic xmlns:pic="http://schemas.openxmlformats.org/drawingml/2006/picture">
+                  <pic:nvPicPr>
+                    <pic:cNvPr id="1868481331" name="Picture 1" descr="A screenshot of a computer&#10;&#10;Description automatically generated"/>
+                    <pic:cNvPicPr/>
+                  </pic:nvPicPr>
+                  <pic:blipFill>
+                    <a:blip r:embed="rId5"/>
+                    <a:stretch>
+                      <a:fillRect/>
+                    </a:stretch>
+                  </pic:blipFill>
+                  <pic:spPr>
+                    <a:xfrm>
+                      <a:off x="0" y="0"/>
+                      <a:ext cx="2624661" cy="1223058"/>
+                    </a:xfrm>
+                    <a:prstGeom prst="rect">
+                      <a:avLst/>
+                    </a:prstGeom>
+                  </pic:spPr>
+                </pic:pic>
+              </a:graphicData>
+            </a:graphic>
+          </wp:inline>
+        </w:drawing>
+      </w:r>
+    </w:p>
+    <w:p>
+      <w:pPr>
+        <w:pStyle w:val="ListParagraph"/>
+        <w:numPr>
+          <w:ilvl w:val="0"/>
+          <w:numId w:val="3"/>
+        </w:numPr>
+      </w:pPr>
+      <w:r>
+        <w:t>Simple yet powerful 3D engine</w:t>
+      </w:r>
+    </w:p>
+    <w:p>
+      <w:pPr>
+        <w:pStyle w:val="ListParagraph"/>
+        <w:numPr>
+          <w:ilvl w:val="1"/>
+          <w:numId w:val="3"/>
+        </w:numPr>
+      </w:pPr>
+      <w:r>
+        <w:t xml:space="preserve">Supports </w:t>
+      </w:r>
+      <w:proofErr w:type="gramStart"/>
+      <w:r>
+        <w:t>high and low end</w:t>
+      </w:r>
+      <w:proofErr w:type="gramEnd"/>
+      <w:r>
+        <w:t xml:space="preserve"> devices (</w:t>
+      </w:r>
+      <w:proofErr w:type="spellStart"/>
+      <w:r>
+        <w:t>mid level</w:t>
+      </w:r>
+      <w:proofErr w:type="spellEnd"/>
+      <w:r>
+        <w:t xml:space="preserve"> androids to desktops)</w:t>
+      </w:r>
+    </w:p>
+    <w:p>
+      <w:pPr>
+        <w:pStyle w:val="ListParagraph"/>
+        <w:numPr>
+          <w:ilvl w:val="1"/>
+          <w:numId w:val="3"/>
+        </w:numPr>
+      </w:pPr>
+      <w:r>
+        <w:t xml:space="preserve">Robust importing </w:t>
+      </w:r>
+      <w:proofErr w:type="spellStart"/>
+      <w:r>
+        <w:t>pipline</w:t>
+      </w:r>
+      <w:proofErr w:type="spellEnd"/>
+      <w:r>
+        <w:t xml:space="preserve">, allowing for animated models and objects to be easy imported and </w:t>
+      </w:r>
+      <w:proofErr w:type="spellStart"/>
+      <w:r>
+        <w:t>viewd</w:t>
+      </w:r>
+      <w:proofErr w:type="spellEnd"/>
+    </w:p>
+    <w:p>
+      <w:pPr>
+        <w:pStyle w:val="ListParagraph"/>
+        <w:numPr>
+          <w:ilvl w:val="1"/>
+          <w:numId w:val="3"/>
+        </w:numPr>
+      </w:pPr>
+      <w:r>
+        <w:t>Animated videos and prerendered cutscenes allowed with new 4.0 update.</w:t>
+      </w:r>
+    </w:p>
+    <w:p>
+      <w:pPr>
+        <w:pStyle w:val="ListParagraph"/>
+        <w:numPr>
+          <w:ilvl w:val="0"/>
+          <w:numId w:val="3"/>
+        </w:numPr>
+      </w:pPr>
+      <w:r>
+        <w:t>Lots of Code support for different languages</w:t>
+      </w:r>
+    </w:p>
+    <w:p>
+      <w:pPr>
+        <w:pStyle w:val="ListParagraph"/>
+        <w:numPr>
+          <w:ilvl w:val="1"/>
+          <w:numId w:val="3"/>
+        </w:numPr>
+      </w:pPr>
+      <w:r>
+        <w:t xml:space="preserve">Has its own, built-in scripting language, </w:t>
+      </w:r>
+      <w:proofErr w:type="spellStart"/>
+      <w:r>
+        <w:t>GDScript</w:t>
+      </w:r>
+      <w:proofErr w:type="spellEnd"/>
+      <w:r>
+        <w:t xml:space="preserve"> that is inspired by Python and some other languages.</w:t>
+      </w:r>
+    </w:p>
+    <w:p>
+      <w:pPr>
+        <w:pStyle w:val="ListParagraph"/>
+        <w:numPr>
+          <w:ilvl w:val="1"/>
+          <w:numId w:val="3"/>
+        </w:numPr>
+      </w:pPr>
+      <w:r>
+        <w:t>Has .NET support as a dedicated engine executable.</w:t>
+      </w:r>
+    </w:p>
+    <w:p>
+      <w:pPr>
+        <w:pStyle w:val="ListParagraph"/>
+        <w:numPr>
+          <w:ilvl w:val="1"/>
+          <w:numId w:val="3"/>
+        </w:numPr>
+      </w:pPr>
+      <w:r>
+        <w:t xml:space="preserve">Due to being open source, there are </w:t>
+      </w:r>
+      <w:proofErr w:type="gramStart"/>
+      <w:r>
+        <w:t>a number of</w:t>
+      </w:r>
+      <w:proofErr w:type="gramEnd"/>
+      <w:r>
+        <w:t xml:space="preserve"> community supported languages.</w:t>
+      </w:r>
+    </w:p>
+    <w:p>
+      <w:pPr>
+        <w:pStyle w:val="ListParagraph"/>
+        <w:numPr>
+          <w:ilvl w:val="0"/>
+          <w:numId w:val="3"/>
+        </w:numPr>
+      </w:pPr>
+      <w:r>
+        <w:t>Nodal structure</w:t>
+      </w:r>
+    </w:p>
+    <w:p>
+      <w:pPr>
+        <w:pStyle w:val="ListParagraph"/>
+        <w:numPr>
+          <w:ilvl w:val="1"/>
+          <w:numId w:val="3"/>
+        </w:numPr>
+      </w:pPr>
+      <w:r>
+        <w:t>Many things in Godot are created from these nodes, such as characters, scenes, items, making them all easy to link up and structure.</w:t>
+      </w:r>
+    </w:p>
+    <w:p>
+      <w:r>
+        <w:t>Godots big</w:t>
+      </w:r>
+      <w:r>
+        <w:t>gest</w:t>
+      </w:r>
+      <w:r>
+        <w:t xml:space="preserve"> feature </w:t>
+      </w:r>
+      <w:r>
+        <w:t>is that it is open source. This is a large advantage over Unity and Unreal for 2 significant reasons:</w:t>
+      </w:r>
+    </w:p>
+    <w:p>
+      <w:pPr>
+        <w:pStyle w:val="ListParagraph"/>
+        <w:numPr>
+          <w:ilvl w:val="0"/>
+          <w:numId w:val="3"/>
+        </w:numPr>
+      </w:pPr>
+      <w:proofErr w:type="spellStart"/>
+      <w:r>
+        <w:t>Its</w:t>
+      </w:r>
+      <w:proofErr w:type="spellEnd"/>
+      <w:r>
+        <w:t xml:space="preserve"> completely free.</w:t>
+      </w:r>
+    </w:p>
+    <w:p>
+      <w:pPr>
+        <w:pStyle w:val="ListParagraph"/>
+        <w:numPr>
+          <w:ilvl w:val="0"/>
+          <w:numId w:val="3"/>
+        </w:numPr>
+      </w:pPr>
+      <w:r>
+        <w:t>Its far more customizable.</w:t>
+      </w:r>
+    </w:p>
+    <w:p>
+      <w:r>
+        <w:t>Pricing (I am going to compare it to Unreal over unity as Unreal has the better pricing)</w:t>
+      </w:r>
+    </w:p>
+    <w:p>
+      <w:r>
+        <w:t xml:space="preserve">There is 0 cost to developing in Godot, unlike </w:t>
+      </w:r>
+      <w:proofErr w:type="spellStart"/>
+      <w:r>
+        <w:t>Unreal’s</w:t>
+      </w:r>
+      <w:proofErr w:type="spellEnd"/>
+      <w:r>
+        <w:t xml:space="preserve"> eventual royalties (5% after 1mil gross revenue) allowing for small developers to profit more from the games they make, assuming they do well.</w:t>
+      </w:r>
+    </w:p>
+    <w:p/>
+    <w:p/>
+    <w:p>
+      <w:r>
+        <w:lastRenderedPageBreak/>
+        <w:t>Customizability</w:t>
+      </w:r>
+    </w:p>
+    <w:p>
+      <w:r>
+        <w:t xml:space="preserve">With the </w:t>
+      </w:r>
+      <w:proofErr w:type="gramStart"/>
+      <w:r>
+        <w:t>open source</w:t>
+      </w:r>
+      <w:proofErr w:type="gramEnd"/>
+      <w:r>
+        <w:t xml:space="preserve"> nature, far more community created extensions and features have been created for Godot than would have been in the same time for </w:t>
+      </w:r>
+      <w:r>
+        <w:t>U</w:t>
+      </w:r>
+      <w:r>
+        <w:t xml:space="preserve">nity or </w:t>
+      </w:r>
+      <w:r>
+        <w:t>U</w:t>
+      </w:r>
+      <w:r>
+        <w:t xml:space="preserve">nreal. </w:t>
+      </w:r>
+    </w:p>
+    <w:p>
+      <w:r>
+        <w:t xml:space="preserve">There is also </w:t>
+      </w:r>
+      <w:r>
+        <w:t>the fact that Godot is significantly lighter weight than Unity is, with the editor launching noticeably quicker and having a lower impact on performance.</w:t>
+      </w:r>
+    </w:p>
+    <w:p>
+      <w:pPr>
+        <w:pStyle w:val="Heading2"/>
+      </w:pPr>
+      <w:r>
+        <w:t>Platforms</w:t>
+      </w:r>
+    </w:p>
+    <w:p>
+      <w:pPr>
+        <w:pStyle w:val="ListParagraph"/>
+        <w:numPr>
+          <w:ilvl w:val="0"/>
+          <w:numId w:val="3"/>
+        </w:numPr>
+      </w:pPr>
+      <w:r>
+        <w:t>Linux</w:t>
+      </w:r>
+    </w:p>
+    <w:p>
+      <w:pPr>
+        <w:pStyle w:val="ListParagraph"/>
+        <w:numPr>
+          <w:ilvl w:val="0"/>
+          <w:numId w:val="3"/>
+        </w:numPr>
+      </w:pPr>
+      <w:r>
+        <w:t>MacOS</w:t>
+      </w:r>
+    </w:p>
+    <w:p>
+      <w:pPr>
+        <w:pStyle w:val="ListParagraph"/>
+        <w:numPr>
+          <w:ilvl w:val="0"/>
+          <w:numId w:val="3"/>
+        </w:numPr>
+      </w:pPr>
+      <w:r>
+        <w:t>Windows</w:t>
+      </w:r>
+    </w:p>
+    <w:p>
+      <w:pPr>
+        <w:pStyle w:val="ListParagraph"/>
+        <w:numPr>
+          <w:ilvl w:val="0"/>
+          <w:numId w:val="3"/>
+        </w:numPr>
+      </w:pPr>
+      <w:r>
+        <w:t>Android</w:t>
+      </w:r>
+    </w:p>
+    <w:p>
+      <w:pPr>
+        <w:pStyle w:val="ListParagraph"/>
+        <w:numPr>
+          <w:ilvl w:val="0"/>
+          <w:numId w:val="3"/>
+        </w:numPr>
+      </w:pPr>
+      <w:r>
+        <w:t>iOS</w:t>
+      </w:r>
+    </w:p>
+    <w:p>
+      <w:pPr>
+        <w:pStyle w:val="ListParagraph"/>
+        <w:numPr>
+          <w:ilvl w:val="0"/>
+          <w:numId w:val="3"/>
+        </w:numPr>
+      </w:pPr>
+      <w:r>
+        <w:t xml:space="preserve">HTML5, </w:t>
+      </w:r>
+      <w:proofErr w:type="spellStart"/>
+      <w:r>
+        <w:t>WebAssembly</w:t>
+      </w:r>
+      <w:proofErr w:type="spellEnd"/>
+    </w:p>
+    <w:p>
+      <w:pPr>
+        <w:pStyle w:val="ListParagraph"/>
+        <w:numPr>
+          <w:ilvl w:val="0"/>
+          <w:numId w:val="3"/>
+        </w:numPr>
+      </w:pPr>
+      <w:r>
+        <w:t>VR headsets</w:t>
+      </w:r>
+    </w:p>
+    <w:p>
+      <w:r>
+        <w:t>There is no difference between the engine on different platforms, it all runs the same once complied and exported. Godot has inbuilt support for all these platforms, the only tricky ones are the 2 mob</w:t>
+      </w:r>
+      <w:r>
+        <w:t>ile ones, with android needing the SDK and iOS needing to be routed through a macOS running computer with Xcode (these are necessary for basically all apps anyway).</w:t>
+      </w:r>
+    </w:p>
+    <w:p>
+      <w:pPr>
+        <w:pStyle w:val="Heading2"/>
+      </w:pPr>
+      <w:r>
+        <w:t>Games</w:t>
+      </w:r>
+    </w:p>
+    <w:p>
+      <w:r>
+        <w:t>Almost all games that have used Godot so far have been indie games. Examples include:</w:t>
+      </w:r>
+    </w:p>
+    <w:p>
+      <w:pPr>
+        <w:pStyle w:val="ListParagraph"/>
+        <w:numPr>
+          <w:ilvl w:val="0"/>
+          <w:numId w:val="2"/>
+        </w:numPr>
+      </w:pPr>
+      <w:proofErr w:type="spellStart"/>
+      <w:r>
+        <w:t>Brotato</w:t>
+      </w:r>
+      <w:proofErr w:type="spellEnd"/>
+      <w:r>
+        <w:t xml:space="preserve"> (excellent roguelike/bullet heaven)</w:t>
+      </w:r>
+    </w:p>
+    <w:p>
+      <w:pPr>
+        <w:pStyle w:val="ListParagraph"/>
+        <w:numPr>
+          <w:ilvl w:val="0"/>
+          <w:numId w:val="2"/>
+        </w:numPr>
+      </w:pPr>
+      <w:r>
+        <w:t xml:space="preserve">Luck be a </w:t>
+      </w:r>
+      <w:proofErr w:type="gramStart"/>
+      <w:r>
+        <w:t>Landlord</w:t>
+      </w:r>
+      <w:proofErr w:type="gramEnd"/>
+      <w:r>
+        <w:t xml:space="preserve"> (roguelike slot machine, not actual gambling)</w:t>
+      </w:r>
+    </w:p>
+    <w:p>
+      <w:pPr>
+        <w:pStyle w:val="ListParagraph"/>
+        <w:numPr>
+          <w:ilvl w:val="0"/>
+          <w:numId w:val="2"/>
+        </w:numPr>
+      </w:pPr>
+      <w:r>
+        <w:t>Buckshot Roulette</w:t>
+      </w:r>
+    </w:p>
+    <w:p>
+      <w:pPr>
+        <w:pStyle w:val="ListParagraph"/>
+        <w:numPr>
+          <w:ilvl w:val="0"/>
+          <w:numId w:val="2"/>
+        </w:numPr>
+      </w:pPr>
+      <w:r>
+        <w:t>Halls of torment</w:t>
+      </w:r>
+    </w:p>
+    <w:p>
+      <w:pPr>
+        <w:pStyle w:val="ListParagraph"/>
+        <w:numPr>
+          <w:ilvl w:val="0"/>
+          <w:numId w:val="2"/>
+        </w:numPr>
+      </w:pPr>
+      <w:r>
+        <w:t>Cassette Beasts (</w:t>
+      </w:r>
+      <w:proofErr w:type="spellStart"/>
+      <w:r>
+        <w:t>pokemon</w:t>
+      </w:r>
+      <w:proofErr w:type="spellEnd"/>
+      <w:r>
+        <w:t xml:space="preserve"> like)</w:t>
       </w:r>
     </w:p>
     <w:p/>
@@ -36,6 +601,119 @@
 <file path=word/numbering.xml><?xml version="1.0" encoding="utf-8"?>
 <w:numbering xmlns:wpc="http://schemas.microsoft.com/office/word/2010/wordprocessingCanvas" xmlns:cx="http://schemas.microsoft.com/office/drawing/2014/chartex" xmlns:cx1="http://schemas.microsoft.com/office/drawing/2015/9/8/chartex" xmlns:cx2="http://schemas.microsoft.com/office/drawing/2015/10/21/chartex" xmlns:cx3="http://schemas.microsoft.com/office/drawing/2016/5/9/chartex" xmlns:cx4="http://schemas.microsoft.com/office/drawing/2016/5/10/chartex" xmlns:cx5="http://schemas.microsoft.com/office/drawing/2016/5/11/chartex" xmlns:cx6="http://schemas.microsoft.com/office/drawing/2016/5/12/chartex" xmlns:cx7="http://schemas.microsoft.com/office/drawing/2016/5/13/chartex" xmlns:cx8="http://schemas.microsoft.com/office/drawing/2016/5/14/chartex" xmlns:mc="http://schemas.openxmlformats.org/markup-compatibility/2006" xmlns:aink="http://schemas.microsoft.com/office/drawing/2016/ink" xmlns:am3d="http://schemas.microsoft.com/office/drawing/2017/model3d" xmlns:o="urn:schemas-microsoft-com:office:office" xmlns:oel="http://schemas.microsoft.com/office/2019/extlst" xmlns:r="http://schemas.openxmlformats.org/officeDocument/2006/relationships" xmlns:m="http://schemas.openxmlformats.org/officeDocument/2006/math" xmlns:v="urn:schemas-microsoft-com:vml" xmlns:wp14="http://schemas.microsoft.com/office/word/2010/wordprocessingDrawing" xmlns:wp="http://schemas.openxmlformats.org/drawingml/2006/wordprocessingDrawing" xmlns:w10="urn:schemas-microsoft-com:office:word" xmlns:w="http://schemas.openxmlformats.org/wordprocessingml/2006/main" xmlns:w14="http://schemas.microsoft.com/office/word/2010/wordml" xmlns:w15="http://schemas.microsoft.com/office/word/2012/wordml" xmlns:w16cex="http://schemas.microsoft.com/office/word/2018/wordml/cex" xmlns:w16cid="http://schemas.microsoft.com/office/word/2016/wordml/cid" xmlns:w16="http://schemas.microsoft.com/office/word/2018/wordml" xmlns:w16du="http://schemas.microsoft.com/office/word/2023/wordml/word16du" xmlns:w16sdtdh="http://schemas.microsoft.com/office/word/2020/wordml/sdtdatahash" xmlns:w16se="http://schemas.microsoft.com/office/word/2015/wordml/symex" xmlns:wpg="http://schemas.microsoft.com/office/word/2010/wordprocessingGroup" xmlns:wpi="http://schemas.microsoft.com/office/word/2010/wordprocessingInk" xmlns:wne="http://schemas.microsoft.com/office/word/2006/wordml" xmlns:wps="http://schemas.microsoft.com/office/word/2010/wordprocessingShape" mc:Ignorable="w14 w15 w16se w16cid w16 w16cex w16sdtdh w16du wp14">
   <w:abstractNum w:abstractNumId="0" w15:restartNumberingAfterBreak="0">
+    <w:nsid w:val="14147082"/>
+    <w:multiLevelType w:val="hybridMultilevel"/>
+    <w:tmpl w:val="3146CFA2"/>
+    <w:lvl w:ilvl="0" w:tplc="7414C1C4">
+      <w:start w:val="2"/>
+      <w:numFmt w:val="bullet"/>
+      <w:lvlText w:val="-"/>
+      <w:lvlJc w:val="left"/>
+      <w:pPr>
+        <w:ind w:left="720" w:hanging="360"/>
+      </w:pPr>
+      <w:rPr>
+        <w:rFonts w:ascii="Aptos" w:eastAsiaTheme="minorHAnsi" w:hAnsi="Aptos" w:cstheme="minorBidi" w:hint="default"/>
+      </w:rPr>
+    </w:lvl>
+    <w:lvl w:ilvl="1" w:tplc="0C090003" w:tentative="1">
+      <w:start w:val="1"/>
+      <w:numFmt w:val="bullet"/>
+      <w:lvlText w:val="o"/>
+      <w:lvlJc w:val="left"/>
+      <w:pPr>
+        <w:ind w:left="1440" w:hanging="360"/>
+      </w:pPr>
+      <w:rPr>
+        <w:rFonts w:ascii="Courier New" w:hAnsi="Courier New" w:cs="Courier New" w:hint="default"/>
+      </w:rPr>
+    </w:lvl>
+    <w:lvl w:ilvl="2" w:tplc="0C090005" w:tentative="1">
+      <w:start w:val="1"/>
+      <w:numFmt w:val="bullet"/>
+      <w:lvlText w:val=""/>
+      <w:lvlJc w:val="left"/>
+      <w:pPr>
+        <w:ind w:left="2160" w:hanging="360"/>
+      </w:pPr>
+      <w:rPr>
+        <w:rFonts w:ascii="Wingdings" w:hAnsi="Wingdings" w:hint="default"/>
+      </w:rPr>
+    </w:lvl>
+    <w:lvl w:ilvl="3" w:tplc="0C090001" w:tentative="1">
+      <w:start w:val="1"/>
+      <w:numFmt w:val="bullet"/>
+      <w:lvlText w:val=""/>
+      <w:lvlJc w:val="left"/>
+      <w:pPr>
+        <w:ind w:left="2880" w:hanging="360"/>
+      </w:pPr>
+      <w:rPr>
+        <w:rFonts w:ascii="Symbol" w:hAnsi="Symbol" w:hint="default"/>
+      </w:rPr>
+    </w:lvl>
+    <w:lvl w:ilvl="4" w:tplc="0C090003" w:tentative="1">
+      <w:start w:val="1"/>
+      <w:numFmt w:val="bullet"/>
+      <w:lvlText w:val="o"/>
+      <w:lvlJc w:val="left"/>
+      <w:pPr>
+        <w:ind w:left="3600" w:hanging="360"/>
+      </w:pPr>
+      <w:rPr>
+        <w:rFonts w:ascii="Courier New" w:hAnsi="Courier New" w:cs="Courier New" w:hint="default"/>
+      </w:rPr>
+    </w:lvl>
+    <w:lvl w:ilvl="5" w:tplc="0C090005" w:tentative="1">
+      <w:start w:val="1"/>
+      <w:numFmt w:val="bullet"/>
+      <w:lvlText w:val=""/>
+      <w:lvlJc w:val="left"/>
+      <w:pPr>
+        <w:ind w:left="4320" w:hanging="360"/>
+      </w:pPr>
+      <w:rPr>
+        <w:rFonts w:ascii="Wingdings" w:hAnsi="Wingdings" w:hint="default"/>
+      </w:rPr>
+    </w:lvl>
+    <w:lvl w:ilvl="6" w:tplc="0C090001" w:tentative="1">
+      <w:start w:val="1"/>
+      <w:numFmt w:val="bullet"/>
+      <w:lvlText w:val=""/>
+      <w:lvlJc w:val="left"/>
+      <w:pPr>
+        <w:ind w:left="5040" w:hanging="360"/>
+      </w:pPr>
+      <w:rPr>
+        <w:rFonts w:ascii="Symbol" w:hAnsi="Symbol" w:hint="default"/>
+      </w:rPr>
+    </w:lvl>
+    <w:lvl w:ilvl="7" w:tplc="0C090003" w:tentative="1">
+      <w:start w:val="1"/>
+      <w:numFmt w:val="bullet"/>
+      <w:lvlText w:val="o"/>
+      <w:lvlJc w:val="left"/>
+      <w:pPr>
+        <w:ind w:left="5760" w:hanging="360"/>
+      </w:pPr>
+      <w:rPr>
+        <w:rFonts w:ascii="Courier New" w:hAnsi="Courier New" w:cs="Courier New" w:hint="default"/>
+      </w:rPr>
+    </w:lvl>
+    <w:lvl w:ilvl="8" w:tplc="0C090005" w:tentative="1">
+      <w:start w:val="1"/>
+      <w:numFmt w:val="bullet"/>
+      <w:lvlText w:val=""/>
+      <w:lvlJc w:val="left"/>
+      <w:pPr>
+        <w:ind w:left="6480" w:hanging="360"/>
+      </w:pPr>
+      <w:rPr>
+        <w:rFonts w:ascii="Wingdings" w:hAnsi="Wingdings" w:hint="default"/>
+      </w:rPr>
+    </w:lvl>
+  </w:abstractNum>
+  <w:abstractNum w:abstractNumId="1" w15:restartNumberingAfterBreak="0">
     <w:nsid w:val="29072254"/>
     <w:multiLevelType w:val="hybridMultilevel"/>
     <w:tmpl w:val="545CB556"/>
@@ -147,8 +825,127 @@
       </w:rPr>
     </w:lvl>
   </w:abstractNum>
+  <w:abstractNum w:abstractNumId="2" w15:restartNumberingAfterBreak="0">
+    <w:nsid w:val="63B85EA0"/>
+    <w:multiLevelType w:val="hybridMultilevel"/>
+    <w:tmpl w:val="08DE9AAE"/>
+    <w:lvl w:ilvl="0" w:tplc="9EF25570">
+      <w:start w:val="2"/>
+      <w:numFmt w:val="bullet"/>
+      <w:lvlText w:val="-"/>
+      <w:lvlJc w:val="left"/>
+      <w:pPr>
+        <w:ind w:left="720" w:hanging="360"/>
+      </w:pPr>
+      <w:rPr>
+        <w:rFonts w:ascii="Aptos" w:eastAsiaTheme="minorHAnsi" w:hAnsi="Aptos" w:cstheme="minorBidi" w:hint="default"/>
+      </w:rPr>
+    </w:lvl>
+    <w:lvl w:ilvl="1" w:tplc="0C090003">
+      <w:start w:val="1"/>
+      <w:numFmt w:val="bullet"/>
+      <w:lvlText w:val="o"/>
+      <w:lvlJc w:val="left"/>
+      <w:pPr>
+        <w:ind w:left="1440" w:hanging="360"/>
+      </w:pPr>
+      <w:rPr>
+        <w:rFonts w:ascii="Courier New" w:hAnsi="Courier New" w:cs="Courier New" w:hint="default"/>
+      </w:rPr>
+    </w:lvl>
+    <w:lvl w:ilvl="2" w:tplc="0C090005" w:tentative="1">
+      <w:start w:val="1"/>
+      <w:numFmt w:val="bullet"/>
+      <w:lvlText w:val=""/>
+      <w:lvlJc w:val="left"/>
+      <w:pPr>
+        <w:ind w:left="2160" w:hanging="360"/>
+      </w:pPr>
+      <w:rPr>
+        <w:rFonts w:ascii="Wingdings" w:hAnsi="Wingdings" w:hint="default"/>
+      </w:rPr>
+    </w:lvl>
+    <w:lvl w:ilvl="3" w:tplc="0C090001" w:tentative="1">
+      <w:start w:val="1"/>
+      <w:numFmt w:val="bullet"/>
+      <w:lvlText w:val=""/>
+      <w:lvlJc w:val="left"/>
+      <w:pPr>
+        <w:ind w:left="2880" w:hanging="360"/>
+      </w:pPr>
+      <w:rPr>
+        <w:rFonts w:ascii="Symbol" w:hAnsi="Symbol" w:hint="default"/>
+      </w:rPr>
+    </w:lvl>
+    <w:lvl w:ilvl="4" w:tplc="0C090003" w:tentative="1">
+      <w:start w:val="1"/>
+      <w:numFmt w:val="bullet"/>
+      <w:lvlText w:val="o"/>
+      <w:lvlJc w:val="left"/>
+      <w:pPr>
+        <w:ind w:left="3600" w:hanging="360"/>
+      </w:pPr>
+      <w:rPr>
+        <w:rFonts w:ascii="Courier New" w:hAnsi="Courier New" w:cs="Courier New" w:hint="default"/>
+      </w:rPr>
+    </w:lvl>
+    <w:lvl w:ilvl="5" w:tplc="0C090005" w:tentative="1">
+      <w:start w:val="1"/>
+      <w:numFmt w:val="bullet"/>
+      <w:lvlText w:val=""/>
+      <w:lvlJc w:val="left"/>
+      <w:pPr>
+        <w:ind w:left="4320" w:hanging="360"/>
+      </w:pPr>
+      <w:rPr>
+        <w:rFonts w:ascii="Wingdings" w:hAnsi="Wingdings" w:hint="default"/>
+      </w:rPr>
+    </w:lvl>
+    <w:lvl w:ilvl="6" w:tplc="0C090001" w:tentative="1">
+      <w:start w:val="1"/>
+      <w:numFmt w:val="bullet"/>
+      <w:lvlText w:val=""/>
+      <w:lvlJc w:val="left"/>
+      <w:pPr>
+        <w:ind w:left="5040" w:hanging="360"/>
+      </w:pPr>
+      <w:rPr>
+        <w:rFonts w:ascii="Symbol" w:hAnsi="Symbol" w:hint="default"/>
+      </w:rPr>
+    </w:lvl>
+    <w:lvl w:ilvl="7" w:tplc="0C090003" w:tentative="1">
+      <w:start w:val="1"/>
+      <w:numFmt w:val="bullet"/>
+      <w:lvlText w:val="o"/>
+      <w:lvlJc w:val="left"/>
+      <w:pPr>
+        <w:ind w:left="5760" w:hanging="360"/>
+      </w:pPr>
+      <w:rPr>
+        <w:rFonts w:ascii="Courier New" w:hAnsi="Courier New" w:cs="Courier New" w:hint="default"/>
+      </w:rPr>
+    </w:lvl>
+    <w:lvl w:ilvl="8" w:tplc="0C090005" w:tentative="1">
+      <w:start w:val="1"/>
+      <w:numFmt w:val="bullet"/>
+      <w:lvlText w:val=""/>
+      <w:lvlJc w:val="left"/>
+      <w:pPr>
+        <w:ind w:left="6480" w:hanging="360"/>
+      </w:pPr>
+      <w:rPr>
+        <w:rFonts w:ascii="Wingdings" w:hAnsi="Wingdings" w:hint="default"/>
+      </w:rPr>
+    </w:lvl>
+  </w:abstractNum>
   <w:num w:numId="1" w16cid:durableId="1379889814">
+    <w:abstractNumId w:val="1"/>
+  </w:num>
+  <w:num w:numId="2" w16cid:durableId="1728451132">
     <w:abstractNumId w:val="0"/>
+  </w:num>
+  <w:num w:numId="3" w16cid:durableId="1159620089">
+    <w:abstractNumId w:val="2"/>
   </w:num>
 </w:numbering>
 </file>

</xml_diff>